<commit_message>
write up revisions -jason
</commit_message>
<xml_diff>
--- a/Starter_Files/Campaign Data Write Up.docx
+++ b/Starter_Files/Campaign Data Write Up.docx
@@ -76,60 +76,39 @@
           <w:sz w:val="48"/>
           <w:szCs w:val="48"/>
         </w:rPr>
-        <w:t>Campaign Data Analysis</w:t>
-      </w:r>
-      <w:r>
+        <w:t xml:space="preserve">Campaign Data Analysis </w:t>
+      </w:r>
+    </w:p>
+    <w:p>
+      <w:pPr>
+        <w:jc w:val="center"/>
         <w:rPr>
           <w:sz w:val="48"/>
           <w:szCs w:val="48"/>
         </w:rPr>
-        <w:t xml:space="preserve"> </w:t>
-      </w:r>
-    </w:p>
-    <w:p>
-      <w:pPr>
-        <w:jc w:val="center"/>
+      </w:pPr>
+      <w:r>
         <w:rPr>
           <w:sz w:val="48"/>
           <w:szCs w:val="48"/>
         </w:rPr>
-      </w:pPr>
-      <w:r>
+        <w:t xml:space="preserve">By: Robert Williard, Grant Hagen, </w:t>
+      </w:r>
+    </w:p>
+    <w:p>
+      <w:pPr>
+        <w:jc w:val="center"/>
         <w:rPr>
           <w:sz w:val="48"/>
           <w:szCs w:val="48"/>
         </w:rPr>
-        <w:t>By: Robert Williard, Grant Hagen,</w:t>
-      </w:r>
+      </w:pPr>
       <w:r>
         <w:rPr>
           <w:sz w:val="48"/>
           <w:szCs w:val="48"/>
         </w:rPr>
-        <w:t xml:space="preserve"> </w:t>
-      </w:r>
-    </w:p>
-    <w:p>
-      <w:pPr>
-        <w:jc w:val="center"/>
-        <w:rPr>
-          <w:sz w:val="48"/>
-          <w:szCs w:val="48"/>
-        </w:rPr>
-      </w:pPr>
-      <w:r>
-        <w:rPr>
-          <w:sz w:val="48"/>
-          <w:szCs w:val="48"/>
-        </w:rPr>
-        <w:t xml:space="preserve">and </w:t>
-      </w:r>
-      <w:r>
-        <w:rPr>
-          <w:sz w:val="48"/>
-          <w:szCs w:val="48"/>
-        </w:rPr>
-        <w:t>Jason Wloszek</w:t>
+        <w:t>and Jason Wloszek</w:t>
       </w:r>
     </w:p>
     <w:p>
@@ -150,7 +129,12 @@
     <w:sdt>
       <w:sdtPr>
         <w:rPr>
-          <w:color w:val="auto"/>
+          <w:rFonts w:asciiTheme="minorHAnsi" w:eastAsiaTheme="minorHAnsi" w:hAnsiTheme="minorHAnsi" w:cstheme="minorBidi"/>
+          <w:color w:val="auto"/>
+          <w:kern w:val="2"/>
+          <w:sz w:val="22"/>
+          <w:szCs w:val="22"/>
+          <w14:ligatures w14:val="standardContextual"/>
         </w:rPr>
         <w:id w:val="-14149643"/>
         <w:docPartObj>
@@ -160,14 +144,9 @@
       </w:sdtPr>
       <w:sdtEndPr>
         <w:rPr>
-          <w:rFonts w:asciiTheme="minorHAnsi" w:eastAsiaTheme="minorHAnsi" w:hAnsiTheme="minorHAnsi" w:cstheme="minorBidi"/>
           <w:b/>
           <w:bCs/>
           <w:noProof/>
-          <w:kern w:val="2"/>
-          <w:sz w:val="22"/>
-          <w:szCs w:val="22"/>
-          <w14:ligatures w14:val="standardContextual"/>
         </w:rPr>
       </w:sdtEndPr>
       <w:sdtContent>
@@ -1541,13 +1520,7 @@
         <w:t>In this group project we were given two data sets: crowdfunding and contacts. The crowdfunding dataset con</w:t>
       </w:r>
       <w:r>
-        <w:t xml:space="preserve">tained details about various crowdfunding campaigns. Some of the more prominent details being: the company name, contact ids, goal amount, pledged amount, number of backers, the outcome, country, </w:t>
-      </w:r>
-      <w:r>
-        <w:t>category &amp; sub-category</w:t>
-      </w:r>
-      <w:r>
-        <w:t xml:space="preserve">, the start date, and the end date. The contacts dataset contained the contact information as well as the contact id in the campaign dataset. Our task was to clean/restructure our datasets, load our datasets into </w:t>
+        <w:t xml:space="preserve">tained details about various crowdfunding campaigns. Some of the more prominent details being: the company name, contact ids, goal amount, pledged amount, number of backers, the outcome, country, category &amp; sub-category, the start date, and the end date. The contacts dataset contained the contact information as well as the contact id in the campaign dataset. Our task was to clean/restructure our datasets, load our datasets into </w:t>
       </w:r>
       <w:r>
         <w:t>Postgres</w:t>
@@ -1685,67 +1658,31 @@
         <w:ind w:firstLine="720"/>
       </w:pPr>
       <w:r>
-        <w:t>The subcategory</w:t>
-      </w:r>
-      <w:r>
-        <w:t xml:space="preserve"> </w:t>
-      </w:r>
-      <w:r>
-        <w:t xml:space="preserve">table then contained </w:t>
+        <w:t xml:space="preserve">The subcategory table then contained </w:t>
       </w:r>
       <w:r>
         <w:t>2</w:t>
       </w:r>
       <w:r>
-        <w:t xml:space="preserve"> unique columns, the </w:t>
-      </w:r>
-      <w:r>
-        <w:t>sub</w:t>
-      </w:r>
-      <w:r>
-        <w:t>category_id</w:t>
+        <w:t xml:space="preserve"> unique columns, the subcategory_id</w:t>
       </w:r>
       <w:r>
         <w:t>s</w:t>
       </w:r>
       <w:r>
-        <w:t xml:space="preserve"> and the </w:t>
-      </w:r>
-      <w:r>
-        <w:t>sub</w:t>
-      </w:r>
-      <w:r>
-        <w:t>category. The subcategory</w:t>
-      </w:r>
-      <w:r>
-        <w:t xml:space="preserve"> </w:t>
-      </w:r>
-      <w:r>
-        <w:t>column was extracted from the campaign dataset</w:t>
-      </w:r>
-      <w:r>
-        <w:t xml:space="preserve"> </w:t>
-      </w:r>
-      <w:r>
-        <w:t>(making sure to only bring back unique values.). We then assigned a unique</w:t>
-      </w:r>
-      <w:r>
-        <w:t xml:space="preserve"> </w:t>
-      </w:r>
-      <w:r>
-        <w:t>subcategory</w:t>
-      </w:r>
-      <w:r>
-        <w:t xml:space="preserve"> </w:t>
-      </w:r>
-      <w:r>
-        <w:t>id to each subcategory. The subcategory</w:t>
-      </w:r>
-      <w:r>
-        <w:t xml:space="preserve"> </w:t>
-      </w:r>
-      <w:r>
-        <w:t>_id</w:t>
+        <w:t xml:space="preserve"> and the subcategory. The subcategory column was extracted from the campaign dataset</w:t>
+      </w:r>
+      <w:r>
+        <w:t xml:space="preserve">, also ensuring </w:t>
+      </w:r>
+      <w:r>
+        <w:t>to only bring back unique values</w:t>
+      </w:r>
+      <w:r>
+        <w:t xml:space="preserve"> as done with the prior column</w:t>
+      </w:r>
+      <w:r>
+        <w:t>. We then assigned a unique subcategory id to each subcategory. The subcategory _id</w:t>
       </w:r>
       <w:r>
         <w:t>s</w:t>
@@ -1757,19 +1694,10 @@
         <w:t>our</w:t>
       </w:r>
       <w:r>
-        <w:t xml:space="preserve"> primary key for this table.</w:t>
-      </w:r>
-      <w:r>
-        <w:t xml:space="preserve"> </w:t>
-      </w:r>
-      <w:r>
-        <w:t>Both columns were inserted as varchars.</w:t>
-      </w:r>
-      <w:r>
-        <w:t xml:space="preserve"> </w:t>
-      </w:r>
-      <w:r>
-        <w:t>See appendix A for diagram.</w:t>
+        <w:t xml:space="preserve"> primary key for this table. Both columns were inserted as varchars.</w:t>
+      </w:r>
+      <w:r>
+        <w:t xml:space="preserve"> See appendix A for diagram.</w:t>
       </w:r>
     </w:p>
     <w:p>
@@ -1801,13 +1729,7 @@
         <w:t>4</w:t>
       </w:r>
       <w:r>
-        <w:t xml:space="preserve"> columns: contact_id, first_name, last_name, and email. The </w:t>
-      </w:r>
-      <w:r>
-        <w:t>contact_id</w:t>
-      </w:r>
-      <w:r>
-        <w:t xml:space="preserve"> column would become our primary key for the table. </w:t>
+        <w:t xml:space="preserve"> columns: contact_id, first_name, last_name, and email. The contact_id column would become our primary key for the table. </w:t>
       </w:r>
       <w:r>
         <w:t xml:space="preserve">The </w:t>
@@ -1819,16 +1741,10 @@
         <w:t xml:space="preserve"> </w:t>
       </w:r>
       <w:r>
-        <w:t>first_name, last_name, and email</w:t>
-      </w:r>
-      <w:r>
-        <w:t xml:space="preserve"> were inserted as varchars, and contact_id was inserted as an integer.</w:t>
-      </w:r>
-      <w:r>
-        <w:t xml:space="preserve"> </w:t>
-      </w:r>
-      <w:r>
-        <w:t>See appendix A for diagram.</w:t>
+        <w:t>first_name, last_name, and email were inserted as varchars, and contact_id was inserted as an integer.</w:t>
+      </w:r>
+      <w:r>
+        <w:t xml:space="preserve"> See appendix A for diagram.</w:t>
       </w:r>
     </w:p>
     <w:p>
@@ -1857,125 +1773,15 @@
         <w:t>The campaign table ended up containing 14 columns: cf_id</w:t>
       </w:r>
       <w:r>
-        <w:t xml:space="preserve"> </w:t>
-      </w:r>
-      <w:r>
-        <w:t>contact_id</w:t>
-      </w:r>
-      <w:r>
-        <w:t xml:space="preserve">, </w:t>
-      </w:r>
-      <w:r>
-        <w:t>company_name</w:t>
-      </w:r>
-      <w:r>
-        <w:t xml:space="preserve">, </w:t>
-      </w:r>
-      <w:r>
-        <w:t>description</w:t>
-      </w:r>
-      <w:r>
-        <w:t xml:space="preserve">, </w:t>
-      </w:r>
-      <w:r>
-        <w:t>goal</w:t>
-      </w:r>
-      <w:r>
-        <w:t xml:space="preserve">, </w:t>
-      </w:r>
-      <w:r>
-        <w:t>pledged</w:t>
-      </w:r>
-      <w:r>
-        <w:t xml:space="preserve">, </w:t>
-      </w:r>
-      <w:r>
-        <w:t>outcome</w:t>
-      </w:r>
-      <w:r>
-        <w:t xml:space="preserve">, </w:t>
-      </w:r>
-      <w:r>
-        <w:t>backers_count</w:t>
-      </w:r>
-      <w:r>
-        <w:t xml:space="preserve">, </w:t>
-      </w:r>
-      <w:r>
-        <w:t>country</w:t>
+        <w:t xml:space="preserve"> contact_id, company_name, description, goal, pledged, outcome, backers_count, country</w:t>
       </w:r>
       <w:r>
         <w:tab/>
-      </w:r>
-      <w:r>
-        <w:t xml:space="preserve">, </w:t>
-      </w:r>
-      <w:r>
-        <w:t>currency</w:t>
-      </w:r>
-      <w:r>
-        <w:t xml:space="preserve">, </w:t>
-      </w:r>
-      <w:r>
-        <w:t>launch</w:t>
-      </w:r>
-      <w:r>
-        <w:t>ed</w:t>
-      </w:r>
-      <w:r>
-        <w:t>_date</w:t>
-      </w:r>
-      <w:r>
-        <w:t xml:space="preserve">, </w:t>
-      </w:r>
-      <w:r>
-        <w:t>end_date</w:t>
-      </w:r>
-      <w:r>
-        <w:t xml:space="preserve">, </w:t>
+        <w:t xml:space="preserve">, currency, launched_date, end_date, </w:t>
       </w:r>
       <w:r>
         <w:lastRenderedPageBreak/>
-        <w:t>category_ids</w:t>
-      </w:r>
-      <w:r>
-        <w:t xml:space="preserve">, and </w:t>
-      </w:r>
-      <w:r>
-        <w:t>subcategory_ids</w:t>
-      </w:r>
-      <w:r>
-        <w:t xml:space="preserve">. The primary key for this table was </w:t>
-      </w:r>
-      <w:r>
-        <w:t>cf_id</w:t>
-      </w:r>
-      <w:r>
-        <w:t xml:space="preserve">. We also had 3 foreign keys: contact_id, </w:t>
-      </w:r>
-      <w:r>
-        <w:t xml:space="preserve">category_ids, </w:t>
-      </w:r>
-      <w:r>
-        <w:t xml:space="preserve">and </w:t>
-      </w:r>
-      <w:r>
-        <w:t>subcategory_ids</w:t>
-      </w:r>
-      <w:r>
-        <w:t xml:space="preserve"> that correspond to the contacts, category, and subcategory tables respectively. The columns </w:t>
-      </w:r>
-      <w:r>
-        <w:t>cf_id</w:t>
-      </w:r>
-      <w:r>
-        <w:t xml:space="preserve">, contact_id, goal, pledged, and backers_count were entered in as integers. The columns company_name, description, outcome, country, currency, </w:t>
-      </w:r>
-      <w:r>
-        <w:t>category_ids, and subcategory_ids</w:t>
-      </w:r>
-      <w:r>
-        <w:t xml:space="preserve"> were entered in as varchars. The columns launched_date and end_date were entered in as datetimes. </w:t>
+        <w:t xml:space="preserve">category_ids, and subcategory_ids. The primary key for this table was cf_id. We also had 3 foreign keys: contact_id, category_ids, and subcategory_ids that correspond to the contacts, category, and subcategory tables respectively. The columns cf_id, contact_id, goal, pledged, and backers_count were entered in as integers. The columns company_name, description, outcome, country, currency, category_ids, and subcategory_ids were entered in as varchars. The columns launched_date and end_date were entered in as datetimes. </w:t>
       </w:r>
       <w:r>
         <w:t>See appendix A for diagram.</w:t>
@@ -2009,13 +1815,7 @@
       </w:pPr>
       <w:r>
         <w:tab/>
-        <w:t xml:space="preserve">After importing our dependencies for our code, we began by taking a look at our campaign dataset. We then began by splitting up the column </w:t>
-      </w:r>
-      <w:r>
-        <w:t>category &amp; sub-category</w:t>
-      </w:r>
-      <w:r>
-        <w:t xml:space="preserve"> into two separate columns, category and sub-category. After splitting the columns, we then were able to extract the unique values from those columns and create separate tables with primary key identifiers and the unique values.</w:t>
+        <w:t>After importing our dependencies for our code, we began by taking a look at our campaign dataset. We then began by splitting up the column category &amp; sub-category into two separate columns, category and sub-category. After splitting the columns, we then were able to extract the unique values from those columns and create separate tables with primary key identifiers and the unique values.</w:t>
       </w:r>
     </w:p>
     <w:p>
@@ -2026,13 +1826,10 @@
         <w:tab/>
         <w:t>During the transform phase of the campaign dataset, we renamed a few columns, changed some data types, merged the category/subcategory tables to bring in the unique keys, and dropped unwanted columns per the instructions.</w:t>
       </w:r>
-    </w:p>
-    <w:p>
-      <w:pPr>
-        <w:spacing w:line="480" w:lineRule="auto"/>
-      </w:pPr>
-      <w:r>
-        <w:tab/>
+      <w:r>
+        <w:t xml:space="preserve"> </w:t>
+      </w:r>
+      <w:r>
         <w:t>Next, we worked on the contacts dataset. Th</w:t>
       </w:r>
       <w:r>
@@ -2145,19 +1942,7 @@
       </w:pPr>
       <w:r>
         <w:tab/>
-        <w:t xml:space="preserve">The second question we wanted more clarity on which categories had the most successes. </w:t>
-      </w:r>
-      <w:r>
-        <w:t xml:space="preserve">We used raw SQL to query our </w:t>
-      </w:r>
-      <w:r>
-        <w:t>dataset and</w:t>
-      </w:r>
-      <w:r>
-        <w:t xml:space="preserve"> found that</w:t>
-      </w:r>
-      <w:r>
-        <w:t xml:space="preserve"> theater campaigns were the most successful. Followed by film &amp; video and music (see appendix </w:t>
+        <w:t xml:space="preserve">The second question we wanted more clarity on which categories had the most successes. We used raw SQL to query our dataset and found that theater campaigns were the most successful. Followed by film &amp; video and music (see appendix </w:t>
       </w:r>
       <w:r>
         <w:t>C</w:t>
@@ -2189,19 +1974,7 @@
       </w:pPr>
       <w:r>
         <w:tab/>
-        <w:t xml:space="preserve">The last question we wanted answered was which subcategories were the most popular.  </w:t>
-      </w:r>
-      <w:r>
-        <w:t xml:space="preserve">We used raw SQL to query our </w:t>
-      </w:r>
-      <w:r>
-        <w:t>dataset and</w:t>
-      </w:r>
-      <w:r>
-        <w:t xml:space="preserve"> found that</w:t>
-      </w:r>
-      <w:r>
-        <w:t xml:space="preserve"> plays were by far the most popular subcategory. Followed by rock and documentary (see appendix </w:t>
+        <w:t xml:space="preserve">The last question we wanted answered was which subcategories were the most popular.  We used raw SQL to query our dataset and found that plays were by far the most popular subcategory. Followed by rock and documentary (see appendix </w:t>
       </w:r>
       <w:r>
         <w:t>D</w:t>
@@ -2280,13 +2053,7 @@
         <w:t>oes having more US campaigns c</w:t>
       </w:r>
       <w:r>
-        <w:t>hange the underlying data? If so, how? Also, there is no descriptive data on why certain campaigns failed or succeeded. We can only draw conclusions based on a few aspects of the campaigns. More descriptive data is required to understand better the outcome of the campaigns. Lastly, n</w:t>
-      </w:r>
-      <w:r>
-        <w:t>either Staff Pick or the Spotlight columns have a detailed explanation, nor can they be directly inferred as to what they are.</w:t>
-      </w:r>
-      <w:r>
-        <w:t xml:space="preserve"> Are they truly important to gaining a deeper understanding of these campaigns?</w:t>
+        <w:t>hange the underlying data? If so, how? Also, there is no descriptive data on why certain campaigns failed or succeeded. We can only draw conclusions based on a few aspects of the campaigns. More descriptive data is required to understand better the outcome of the campaigns. Lastly, neither Staff Pick or the Spotlight columns have a detailed explanation, nor can they be directly inferred as to what they are. Are they truly important to gaining a deeper understanding of these campaigns?</w:t>
       </w:r>
     </w:p>
     <w:p/>
@@ -3422,6 +3189,7 @@
   <w:style w:type="character" w:default="1" w:styleId="DefaultParagraphFont">
     <w:name w:val="Default Paragraph Font"/>
     <w:uiPriority w:val="1"/>
+    <w:semiHidden/>
     <w:unhideWhenUsed/>
   </w:style>
   <w:style w:type="table" w:default="1" w:styleId="TableNormal">

</xml_diff>